<commit_message>
First draft of final report
</commit_message>
<xml_diff>
--- a/First Report.docx
+++ b/First Report.docx
@@ -255,7 +255,7 @@
                     </pic:cNvPicPr>
                   </pic:nvPicPr>
                   <pic:blipFill>
-                    <a:blip r:embed="rId7">
+                    <a:blip r:embed="rId8">
                       <a:extLst>
                         <a:ext uri="{28A0092B-C50C-407E-A947-70E740481C1C}">
                           <a14:useLocalDpi xmlns:a14="http://schemas.microsoft.com/office/drawing/2010/main" val="0"/>
@@ -297,7 +297,6 @@
           <w:lang w:val="en-GB"/>
         </w:rPr>
       </w:pPr>
-      <w:bookmarkStart w:id="0" w:name="_GoBack"/>
       <w:r>
         <w:rPr>
           <w:rFonts w:ascii="Segoe UI Light" w:hAnsi="Segoe UI Light" w:cs="Segoe UI Light"/>
@@ -322,7 +321,7 @@
                     </pic:cNvPicPr>
                   </pic:nvPicPr>
                   <pic:blipFill>
-                    <a:blip r:embed="rId8">
+                    <a:blip r:embed="rId9">
                       <a:extLst>
                         <a:ext uri="{28A0092B-C50C-407E-A947-70E740481C1C}">
                           <a14:useLocalDpi xmlns:a14="http://schemas.microsoft.com/office/drawing/2010/main" val="0"/>
@@ -353,348 +352,1747 @@
           </wp:inline>
         </w:drawing>
       </w:r>
+    </w:p>
+    <w:p>
+      <w:pPr>
+        <w:bidi w:val="0"/>
+        <w:ind w:left="1080"/>
+        <w:jc w:val="left"/>
+        <w:rPr>
+          <w:rFonts w:ascii="Segoe UI Light" w:hAnsi="Segoe UI Light" w:cs="Segoe UI Light"/>
+          <w:lang w:val="en-GB"/>
+        </w:rPr>
+      </w:pPr>
+    </w:p>
+    <w:p>
+      <w:pPr>
+        <w:bidi w:val="0"/>
+        <w:ind w:left="1080"/>
+        <w:jc w:val="left"/>
+        <w:rPr>
+          <w:rFonts w:ascii="Segoe UI Light" w:hAnsi="Segoe UI Light" w:cs="Segoe UI Light"/>
+          <w:lang w:val="en-GB"/>
+        </w:rPr>
+      </w:pPr>
+    </w:p>
+    <w:p>
+      <w:pPr>
+        <w:bidi w:val="0"/>
+        <w:jc w:val="left"/>
+        <w:rPr>
+          <w:rFonts w:ascii="Segoe UI Light" w:hAnsi="Segoe UI Light" w:cs="Segoe UI Light"/>
+          <w:lang w:val="en-GB"/>
+        </w:rPr>
+      </w:pPr>
+      <w:r>
+        <w:rPr>
+          <w:rFonts w:ascii="Segoe UI Light" w:hAnsi="Segoe UI Light" w:cs="Segoe UI Light"/>
+          <w:lang w:val="en-GB"/>
+        </w:rPr>
+        <w:t>Then we send the likelihood ratios</w:t>
+      </w:r>
+      <w:r>
+        <w:rPr>
+          <w:rFonts w:ascii="Segoe UI Light" w:hAnsi="Segoe UI Light" w:cs="Segoe UI Light"/>
+          <w:lang w:val="en-GB"/>
+        </w:rPr>
+        <w:t xml:space="preserve"> of the validation set</w:t>
+      </w:r>
+      <w:r>
+        <w:rPr>
+          <w:rFonts w:ascii="Segoe UI Light" w:hAnsi="Segoe UI Light" w:cs="Segoe UI Light"/>
+          <w:lang w:val="en-GB"/>
+        </w:rPr>
+        <w:t xml:space="preserve"> to compute the ROC curve and chose the optimal threshold</w:t>
+      </w:r>
+      <w:r>
+        <w:rPr>
+          <w:rFonts w:ascii="Segoe UI Light" w:hAnsi="Segoe UI Light" w:cs="Segoe UI Light"/>
+          <w:lang w:val="en-GB"/>
+        </w:rPr>
+        <w:t xml:space="preserve"> [*******************************ADD*****************************]</w:t>
+      </w:r>
+      <w:r>
+        <w:rPr>
+          <w:rFonts w:ascii="Segoe UI Light" w:hAnsi="Segoe UI Light" w:cs="Segoe UI Light"/>
+          <w:lang w:val="en-GB"/>
+        </w:rPr>
+        <w:t>.</w:t>
+      </w:r>
+    </w:p>
+    <w:p>
+      <w:pPr>
+        <w:pStyle w:val="a7"/>
+        <w:numPr>
+          <w:ilvl w:val="0"/>
+          <w:numId w:val="1"/>
+        </w:numPr>
+        <w:bidi w:val="0"/>
+        <w:jc w:val="left"/>
+        <w:rPr>
+          <w:rFonts w:ascii="Segoe UI Light" w:hAnsi="Segoe UI Light" w:cs="Segoe UI Light"/>
+          <w:lang w:val="en-GB"/>
+        </w:rPr>
+      </w:pPr>
+      <w:r>
+        <w:rPr>
+          <w:rFonts w:ascii="Segoe UI Light" w:hAnsi="Segoe UI Light" w:cs="Segoe UI Light"/>
+          <w:lang w:val="en-GB"/>
+        </w:rPr>
+        <w:t>Second Part: Classifying images</w:t>
+      </w:r>
+    </w:p>
+    <w:p>
+      <w:pPr>
+        <w:bidi w:val="0"/>
+        <w:jc w:val="left"/>
+        <w:rPr>
+          <w:rFonts w:ascii="Segoe UI Light" w:hAnsi="Segoe UI Light" w:cs="Segoe UI Light"/>
+          <w:lang w:val="en-GB"/>
+        </w:rPr>
+      </w:pPr>
+      <w:r>
+        <w:rPr>
+          <w:rFonts w:ascii="Segoe UI Light" w:hAnsi="Segoe UI Light" w:cs="Segoe UI Light"/>
+          <w:lang w:val="en-GB"/>
+        </w:rPr>
+        <w:t xml:space="preserve">in This part we run over </w:t>
+      </w:r>
+      <w:proofErr w:type="gramStart"/>
+      <w:r>
+        <w:rPr>
+          <w:rFonts w:ascii="Segoe UI Light" w:hAnsi="Segoe UI Light" w:cs="Segoe UI Light"/>
+          <w:lang w:val="en-GB"/>
+        </w:rPr>
+        <w:t xml:space="preserve">the </w:t>
+      </w:r>
+      <w:r>
+        <w:rPr>
+          <w:rFonts w:ascii="Segoe UI Light" w:hAnsi="Segoe UI Light" w:cs="Segoe UI Light"/>
+          <w:lang w:val="en-GB"/>
+        </w:rPr>
+        <w:t>each</w:t>
+      </w:r>
+      <w:proofErr w:type="gramEnd"/>
+      <w:r>
+        <w:rPr>
+          <w:rFonts w:ascii="Segoe UI Light" w:hAnsi="Segoe UI Light" w:cs="Segoe UI Light"/>
+          <w:lang w:val="en-GB"/>
+        </w:rPr>
+        <w:t xml:space="preserve"> individual pixel and check the likelihood ratio for it being a skin over the probability of it being a background</w:t>
+      </w:r>
+      <w:r>
+        <w:rPr>
+          <w:rFonts w:ascii="Segoe UI Light" w:hAnsi="Segoe UI Light" w:cs="Segoe UI Light"/>
+          <w:lang w:val="en-GB"/>
+        </w:rPr>
+        <w:t xml:space="preserve"> and If the likelihood ratio turned out to be bigger than the threshold we assume it’s a skin, otherwise it’s a background.</w:t>
+      </w:r>
+    </w:p>
+    <w:p>
+      <w:pPr>
+        <w:bidi w:val="0"/>
+        <w:jc w:val="left"/>
+        <w:rPr>
+          <w:rFonts w:ascii="Segoe UI Light" w:hAnsi="Segoe UI Light" w:cs="Segoe UI Light"/>
+          <w:lang w:val="en-GB"/>
+        </w:rPr>
+      </w:pPr>
+    </w:p>
+    <w:p>
+      <w:pPr>
+        <w:bidi w:val="0"/>
+        <w:jc w:val="left"/>
+        <w:rPr>
+          <w:rFonts w:ascii="Segoe UI Light" w:hAnsi="Segoe UI Light" w:cs="Segoe UI Light"/>
+          <w:lang w:val="en-GB"/>
+        </w:rPr>
+      </w:pPr>
+      <w:r>
+        <w:rPr>
+          <w:rFonts w:ascii="Segoe UI Light" w:hAnsi="Segoe UI Light" w:cs="Segoe UI Light"/>
+          <w:lang w:val="en-GB"/>
+        </w:rPr>
+        <w:t>Results:</w:t>
+      </w:r>
+    </w:p>
+    <w:p>
+      <w:pPr>
+        <w:bidi w:val="0"/>
+        <w:jc w:val="left"/>
+        <w:rPr>
+          <w:rFonts w:ascii="Segoe UI Light" w:hAnsi="Segoe UI Light" w:cs="Segoe UI Light"/>
+          <w:lang w:val="en-GB"/>
+        </w:rPr>
+      </w:pPr>
+      <w:r>
+        <w:rPr>
+          <w:rFonts w:ascii="Segoe UI Light" w:hAnsi="Segoe UI Light" w:cs="Segoe UI Light"/>
+          <w:lang w:val="en-GB"/>
+        </w:rPr>
+        <w:t>We ran the classifier on 5 images, results were as follow</w:t>
+      </w:r>
+      <w:r>
+        <w:rPr>
+          <w:rFonts w:ascii="Segoe UI Light" w:hAnsi="Segoe UI Light" w:cs="Segoe UI Light"/>
+          <w:lang w:val="en-GB"/>
+        </w:rPr>
+        <w:t>:</w:t>
+      </w:r>
+    </w:p>
+    <w:p>
+      <w:pPr>
+        <w:bidi w:val="0"/>
+        <w:jc w:val="left"/>
+        <w:rPr>
+          <w:rFonts w:ascii="Segoe UI Light" w:hAnsi="Segoe UI Light" w:cs="Segoe UI Light"/>
+          <w:lang w:val="en-GB"/>
+        </w:rPr>
+      </w:pPr>
+    </w:p>
+    <w:p>
+      <w:pPr>
+        <w:bidi w:val="0"/>
+        <w:jc w:val="left"/>
+        <w:rPr>
+          <w:rFonts w:ascii="Segoe UI Light" w:hAnsi="Segoe UI Light" w:cs="Segoe UI Light"/>
+          <w:lang w:val="en-GB"/>
+        </w:rPr>
+      </w:pPr>
+    </w:p>
+    <w:p>
+      <w:pPr>
+        <w:bidi w:val="0"/>
+        <w:jc w:val="left"/>
+        <w:rPr>
+          <w:rFonts w:ascii="Segoe UI Light" w:hAnsi="Segoe UI Light" w:cs="Segoe UI Light"/>
+          <w:lang w:val="en-GB"/>
+        </w:rPr>
+      </w:pPr>
+    </w:p>
+    <w:p>
+      <w:pPr>
+        <w:bidi w:val="0"/>
+        <w:jc w:val="left"/>
+        <w:rPr>
+          <w:rFonts w:ascii="Segoe UI Light" w:hAnsi="Segoe UI Light" w:cs="Segoe UI Light"/>
+          <w:lang w:val="en-GB"/>
+        </w:rPr>
+      </w:pPr>
+    </w:p>
+    <w:p>
+      <w:pPr>
+        <w:bidi w:val="0"/>
+        <w:jc w:val="left"/>
+        <w:rPr>
+          <w:rFonts w:ascii="Segoe UI Light" w:hAnsi="Segoe UI Light" w:cs="Segoe UI Light"/>
+          <w:lang w:val="en-GB"/>
+        </w:rPr>
+      </w:pPr>
+    </w:p>
+    <w:p>
+      <w:pPr>
+        <w:bidi w:val="0"/>
+        <w:jc w:val="left"/>
+        <w:rPr>
+          <w:rFonts w:ascii="Segoe UI Light" w:hAnsi="Segoe UI Light" w:cs="Segoe UI Light"/>
+          <w:lang w:val="en-GB"/>
+        </w:rPr>
+      </w:pPr>
+    </w:p>
+    <w:p>
+      <w:pPr>
+        <w:bidi w:val="0"/>
+        <w:jc w:val="left"/>
+        <w:rPr>
+          <w:rFonts w:ascii="Segoe UI Light" w:hAnsi="Segoe UI Light" w:cs="Segoe UI Light"/>
+          <w:lang w:val="en-GB"/>
+        </w:rPr>
+      </w:pPr>
+    </w:p>
+    <w:p>
+      <w:pPr>
+        <w:bidi w:val="0"/>
+        <w:jc w:val="left"/>
+        <w:rPr>
+          <w:rFonts w:ascii="Segoe UI Light" w:hAnsi="Segoe UI Light" w:cs="Segoe UI Light"/>
+          <w:lang w:val="en-GB"/>
+        </w:rPr>
+      </w:pPr>
+    </w:p>
+    <w:p>
+      <w:pPr>
+        <w:bidi w:val="0"/>
+        <w:jc w:val="left"/>
+        <w:rPr>
+          <w:rFonts w:ascii="Segoe UI Light" w:hAnsi="Segoe UI Light" w:cs="Segoe UI Light"/>
+          <w:lang w:val="en-GB"/>
+        </w:rPr>
+      </w:pPr>
+    </w:p>
+    <w:p>
+      <w:pPr>
+        <w:bidi w:val="0"/>
+        <w:jc w:val="left"/>
+        <w:rPr>
+          <w:rFonts w:ascii="Segoe UI Light" w:hAnsi="Segoe UI Light" w:cs="Segoe UI Light"/>
+          <w:lang w:val="en-GB"/>
+        </w:rPr>
+      </w:pPr>
+    </w:p>
+    <w:p>
+      <w:pPr>
+        <w:bidi w:val="0"/>
+        <w:jc w:val="left"/>
+        <w:rPr>
+          <w:rFonts w:ascii="Segoe UI Light" w:hAnsi="Segoe UI Light" w:cs="Segoe UI Light"/>
+          <w:lang w:val="en-GB"/>
+        </w:rPr>
+      </w:pPr>
+    </w:p>
+    <w:p>
+      <w:pPr>
+        <w:bidi w:val="0"/>
+        <w:jc w:val="left"/>
+        <w:rPr>
+          <w:rFonts w:ascii="Segoe UI Light" w:hAnsi="Segoe UI Light" w:cs="Segoe UI Light"/>
+          <w:lang w:val="en-GB"/>
+        </w:rPr>
+      </w:pPr>
+    </w:p>
+    <w:p>
+      <w:pPr>
+        <w:bidi w:val="0"/>
+        <w:jc w:val="left"/>
+        <w:rPr>
+          <w:rFonts w:ascii="Segoe UI Light" w:hAnsi="Segoe UI Light" w:cs="Segoe UI Light"/>
+          <w:lang w:val="en-GB"/>
+        </w:rPr>
+      </w:pPr>
+    </w:p>
+    <w:p>
+      <w:pPr>
+        <w:bidi w:val="0"/>
+        <w:jc w:val="left"/>
+        <w:rPr>
+          <w:rFonts w:ascii="Segoe UI Light" w:hAnsi="Segoe UI Light" w:cs="Segoe UI Light"/>
+          <w:lang w:val="en-GB"/>
+        </w:rPr>
+      </w:pPr>
+    </w:p>
+    <w:p>
+      <w:pPr>
+        <w:bidi w:val="0"/>
+        <w:jc w:val="left"/>
+        <w:rPr>
+          <w:rFonts w:ascii="Segoe UI Light" w:hAnsi="Segoe UI Light" w:cs="Segoe UI Light"/>
+          <w:lang w:val="en-GB"/>
+        </w:rPr>
+      </w:pPr>
+    </w:p>
+    <w:p>
+      <w:pPr>
+        <w:bidi w:val="0"/>
+        <w:jc w:val="left"/>
+        <w:rPr>
+          <w:rFonts w:ascii="Segoe UI Light" w:hAnsi="Segoe UI Light" w:cs="Segoe UI Light"/>
+          <w:lang w:val="en-GB"/>
+        </w:rPr>
+      </w:pPr>
+    </w:p>
+    <w:p>
+      <w:pPr>
+        <w:bidi w:val="0"/>
+        <w:jc w:val="left"/>
+        <w:rPr>
+          <w:rFonts w:ascii="Segoe UI Light" w:hAnsi="Segoe UI Light" w:cs="Segoe UI Light"/>
+          <w:lang w:val="en-GB"/>
+        </w:rPr>
+      </w:pPr>
+    </w:p>
+    <w:p>
+      <w:pPr>
+        <w:bidi w:val="0"/>
+        <w:jc w:val="left"/>
+        <w:rPr>
+          <w:rFonts w:ascii="Segoe UI Light" w:hAnsi="Segoe UI Light" w:cs="Segoe UI Light"/>
+          <w:lang w:val="en-GB"/>
+        </w:rPr>
+      </w:pPr>
+      <w:r>
+        <w:rPr>
+          <w:rFonts w:ascii="Segoe UI Light" w:hAnsi="Segoe UI Light" w:cs="Segoe UI Light"/>
+          <w:lang w:val="en-GB"/>
+        </w:rPr>
+        <w:lastRenderedPageBreak/>
+        <w:t xml:space="preserve">Choosing the </w:t>
+      </w:r>
+      <w:r>
+        <w:rPr>
+          <w:rFonts w:ascii="Segoe UI Light" w:hAnsi="Segoe UI Light" w:cs="Segoe UI Light"/>
+          <w:lang w:val="en-GB"/>
+        </w:rPr>
+        <w:t>trivial Threshold:</w:t>
+      </w:r>
+    </w:p>
+    <w:p>
+      <w:pPr>
+        <w:bidi w:val="0"/>
+        <w:jc w:val="left"/>
+        <w:rPr>
+          <w:rFonts w:ascii="Segoe UI Light" w:hAnsi="Segoe UI Light" w:cs="Segoe UI Light"/>
+          <w:lang w:val="en-GB"/>
+        </w:rPr>
+      </w:pPr>
+      <w:r>
+        <w:rPr>
+          <w:noProof/>
+        </w:rPr>
+        <w:drawing>
+          <wp:anchor distT="0" distB="0" distL="114300" distR="114300" simplePos="0" relativeHeight="251670528" behindDoc="0" locked="0" layoutInCell="1" allowOverlap="1" wp14:anchorId="2F68DBF2">
+            <wp:simplePos x="0" y="0"/>
+            <wp:positionH relativeFrom="column">
+              <wp:posOffset>3657378</wp:posOffset>
+            </wp:positionH>
+            <wp:positionV relativeFrom="paragraph">
+              <wp:posOffset>4489384</wp:posOffset>
+            </wp:positionV>
+            <wp:extent cx="2406437" cy="2268187"/>
+            <wp:effectExtent l="0" t="0" r="0" b="0"/>
+            <wp:wrapSquare wrapText="bothSides"/>
+            <wp:docPr id="10" name="תמונה 10"/>
+            <wp:cNvGraphicFramePr>
+              <a:graphicFrameLocks xmlns:a="http://schemas.openxmlformats.org/drawingml/2006/main" noChangeAspect="1"/>
+            </wp:cNvGraphicFramePr>
+            <a:graphic xmlns:a="http://schemas.openxmlformats.org/drawingml/2006/main">
+              <a:graphicData uri="http://schemas.openxmlformats.org/drawingml/2006/picture">
+                <pic:pic xmlns:pic="http://schemas.openxmlformats.org/drawingml/2006/picture">
+                  <pic:nvPicPr>
+                    <pic:cNvPr id="1" name=""/>
+                    <pic:cNvPicPr/>
+                  </pic:nvPicPr>
+                  <pic:blipFill rotWithShape="1">
+                    <a:blip r:embed="rId10">
+                      <a:extLst>
+                        <a:ext uri="{28A0092B-C50C-407E-A947-70E740481C1C}">
+                          <a14:useLocalDpi xmlns:a14="http://schemas.microsoft.com/office/drawing/2010/main" val="0"/>
+                        </a:ext>
+                      </a:extLst>
+                    </a:blip>
+                    <a:srcRect l="71728" t="52599"/>
+                    <a:stretch/>
+                  </pic:blipFill>
+                  <pic:spPr bwMode="auto">
+                    <a:xfrm>
+                      <a:off x="0" y="0"/>
+                      <a:ext cx="2406437" cy="2268187"/>
+                    </a:xfrm>
+                    <a:prstGeom prst="rect">
+                      <a:avLst/>
+                    </a:prstGeom>
+                    <a:ln>
+                      <a:noFill/>
+                    </a:ln>
+                    <a:extLst>
+                      <a:ext uri="{53640926-AAD7-44D8-BBD7-CCE9431645EC}">
+                        <a14:shadowObscured xmlns:a14="http://schemas.microsoft.com/office/drawing/2010/main"/>
+                      </a:ext>
+                    </a:extLst>
+                  </pic:spPr>
+                </pic:pic>
+              </a:graphicData>
+            </a:graphic>
+          </wp:anchor>
+        </w:drawing>
+      </w:r>
+      <w:r>
+        <w:rPr>
+          <w:rFonts w:ascii="Segoe UI Light" w:hAnsi="Segoe UI Light" w:cs="Segoe UI Light"/>
+          <w:noProof/>
+          <w:lang w:val="en-GB"/>
+        </w:rPr>
+        <w:drawing>
+          <wp:anchor distT="0" distB="0" distL="114300" distR="114300" simplePos="0" relativeHeight="251668480" behindDoc="0" locked="0" layoutInCell="1" allowOverlap="1">
+            <wp:simplePos x="0" y="0"/>
+            <wp:positionH relativeFrom="column">
+              <wp:posOffset>237490</wp:posOffset>
+            </wp:positionH>
+            <wp:positionV relativeFrom="paragraph">
+              <wp:posOffset>4358640</wp:posOffset>
+            </wp:positionV>
+            <wp:extent cx="3075305" cy="2308225"/>
+            <wp:effectExtent l="0" t="0" r="0" b="0"/>
+            <wp:wrapSquare wrapText="bothSides"/>
+            <wp:docPr id="16" name="תמונה 16"/>
+            <wp:cNvGraphicFramePr>
+              <a:graphicFrameLocks xmlns:a="http://schemas.openxmlformats.org/drawingml/2006/main" noChangeAspect="1"/>
+            </wp:cNvGraphicFramePr>
+            <a:graphic xmlns:a="http://schemas.openxmlformats.org/drawingml/2006/main">
+              <a:graphicData uri="http://schemas.openxmlformats.org/drawingml/2006/picture">
+                <pic:pic xmlns:pic="http://schemas.openxmlformats.org/drawingml/2006/picture">
+                  <pic:nvPicPr>
+                    <pic:cNvPr id="0" name="Picture 13"/>
+                    <pic:cNvPicPr>
+                      <a:picLocks noChangeAspect="1" noChangeArrowheads="1"/>
+                    </pic:cNvPicPr>
+                  </pic:nvPicPr>
+                  <pic:blipFill>
+                    <a:blip r:embed="rId11">
+                      <a:extLst>
+                        <a:ext uri="{28A0092B-C50C-407E-A947-70E740481C1C}">
+                          <a14:useLocalDpi xmlns:a14="http://schemas.microsoft.com/office/drawing/2010/main" val="0"/>
+                        </a:ext>
+                      </a:extLst>
+                    </a:blip>
+                    <a:srcRect/>
+                    <a:stretch>
+                      <a:fillRect/>
+                    </a:stretch>
+                  </pic:blipFill>
+                  <pic:spPr bwMode="auto">
+                    <a:xfrm>
+                      <a:off x="0" y="0"/>
+                      <a:ext cx="3075305" cy="2308225"/>
+                    </a:xfrm>
+                    <a:prstGeom prst="rect">
+                      <a:avLst/>
+                    </a:prstGeom>
+                    <a:noFill/>
+                    <a:ln>
+                      <a:noFill/>
+                    </a:ln>
+                  </pic:spPr>
+                </pic:pic>
+              </a:graphicData>
+            </a:graphic>
+            <wp14:sizeRelH relativeFrom="margin">
+              <wp14:pctWidth>0</wp14:pctWidth>
+            </wp14:sizeRelH>
+            <wp14:sizeRelV relativeFrom="margin">
+              <wp14:pctHeight>0</wp14:pctHeight>
+            </wp14:sizeRelV>
+          </wp:anchor>
+        </w:drawing>
+      </w:r>
+      <w:r>
+        <w:rPr>
+          <w:rFonts w:ascii="Segoe UI Light" w:hAnsi="Segoe UI Light" w:cs="Segoe UI Light"/>
+          <w:noProof/>
+          <w:lang w:val="en-GB"/>
+        </w:rPr>
+        <w:drawing>
+          <wp:anchor distT="0" distB="0" distL="114300" distR="114300" simplePos="0" relativeHeight="251667456" behindDoc="0" locked="0" layoutInCell="1" allowOverlap="1">
+            <wp:simplePos x="0" y="0"/>
+            <wp:positionH relativeFrom="column">
+              <wp:posOffset>3300730</wp:posOffset>
+            </wp:positionH>
+            <wp:positionV relativeFrom="paragraph">
+              <wp:posOffset>2170430</wp:posOffset>
+            </wp:positionV>
+            <wp:extent cx="2915920" cy="2188210"/>
+            <wp:effectExtent l="0" t="0" r="0" b="2540"/>
+            <wp:wrapSquare wrapText="bothSides"/>
+            <wp:docPr id="15" name="תמונה 15"/>
+            <wp:cNvGraphicFramePr>
+              <a:graphicFrameLocks xmlns:a="http://schemas.openxmlformats.org/drawingml/2006/main" noChangeAspect="1"/>
+            </wp:cNvGraphicFramePr>
+            <a:graphic xmlns:a="http://schemas.openxmlformats.org/drawingml/2006/main">
+              <a:graphicData uri="http://schemas.openxmlformats.org/drawingml/2006/picture">
+                <pic:pic xmlns:pic="http://schemas.openxmlformats.org/drawingml/2006/picture">
+                  <pic:nvPicPr>
+                    <pic:cNvPr id="0" name="Picture 12"/>
+                    <pic:cNvPicPr>
+                      <a:picLocks noChangeAspect="1" noChangeArrowheads="1"/>
+                    </pic:cNvPicPr>
+                  </pic:nvPicPr>
+                  <pic:blipFill>
+                    <a:blip r:embed="rId12">
+                      <a:extLst>
+                        <a:ext uri="{28A0092B-C50C-407E-A947-70E740481C1C}">
+                          <a14:useLocalDpi xmlns:a14="http://schemas.microsoft.com/office/drawing/2010/main" val="0"/>
+                        </a:ext>
+                      </a:extLst>
+                    </a:blip>
+                    <a:srcRect/>
+                    <a:stretch>
+                      <a:fillRect/>
+                    </a:stretch>
+                  </pic:blipFill>
+                  <pic:spPr bwMode="auto">
+                    <a:xfrm>
+                      <a:off x="0" y="0"/>
+                      <a:ext cx="2915920" cy="2188210"/>
+                    </a:xfrm>
+                    <a:prstGeom prst="rect">
+                      <a:avLst/>
+                    </a:prstGeom>
+                    <a:noFill/>
+                    <a:ln>
+                      <a:noFill/>
+                    </a:ln>
+                  </pic:spPr>
+                </pic:pic>
+              </a:graphicData>
+            </a:graphic>
+            <wp14:sizeRelH relativeFrom="margin">
+              <wp14:pctWidth>0</wp14:pctWidth>
+            </wp14:sizeRelH>
+            <wp14:sizeRelV relativeFrom="margin">
+              <wp14:pctHeight>0</wp14:pctHeight>
+            </wp14:sizeRelV>
+          </wp:anchor>
+        </w:drawing>
+      </w:r>
+      <w:r>
+        <w:rPr>
+          <w:rFonts w:ascii="Segoe UI Light" w:hAnsi="Segoe UI Light" w:cs="Segoe UI Light"/>
+          <w:noProof/>
+          <w:lang w:val="en-GB"/>
+        </w:rPr>
+        <w:drawing>
+          <wp:anchor distT="0" distB="0" distL="114300" distR="114300" simplePos="0" relativeHeight="251666432" behindDoc="0" locked="0" layoutInCell="1" allowOverlap="1">
+            <wp:simplePos x="0" y="0"/>
+            <wp:positionH relativeFrom="column">
+              <wp:posOffset>190145</wp:posOffset>
+            </wp:positionH>
+            <wp:positionV relativeFrom="paragraph">
+              <wp:posOffset>2191533</wp:posOffset>
+            </wp:positionV>
+            <wp:extent cx="3027680" cy="2272665"/>
+            <wp:effectExtent l="0" t="0" r="1270" b="0"/>
+            <wp:wrapSquare wrapText="bothSides"/>
+            <wp:docPr id="14" name="תמונה 14"/>
+            <wp:cNvGraphicFramePr>
+              <a:graphicFrameLocks xmlns:a="http://schemas.openxmlformats.org/drawingml/2006/main" noChangeAspect="1"/>
+            </wp:cNvGraphicFramePr>
+            <a:graphic xmlns:a="http://schemas.openxmlformats.org/drawingml/2006/main">
+              <a:graphicData uri="http://schemas.openxmlformats.org/drawingml/2006/picture">
+                <pic:pic xmlns:pic="http://schemas.openxmlformats.org/drawingml/2006/picture">
+                  <pic:nvPicPr>
+                    <pic:cNvPr id="0" name="Picture 11"/>
+                    <pic:cNvPicPr>
+                      <a:picLocks noChangeAspect="1" noChangeArrowheads="1"/>
+                    </pic:cNvPicPr>
+                  </pic:nvPicPr>
+                  <pic:blipFill>
+                    <a:blip r:embed="rId13">
+                      <a:extLst>
+                        <a:ext uri="{28A0092B-C50C-407E-A947-70E740481C1C}">
+                          <a14:useLocalDpi xmlns:a14="http://schemas.microsoft.com/office/drawing/2010/main" val="0"/>
+                        </a:ext>
+                      </a:extLst>
+                    </a:blip>
+                    <a:srcRect/>
+                    <a:stretch>
+                      <a:fillRect/>
+                    </a:stretch>
+                  </pic:blipFill>
+                  <pic:spPr bwMode="auto">
+                    <a:xfrm>
+                      <a:off x="0" y="0"/>
+                      <a:ext cx="3027680" cy="2272665"/>
+                    </a:xfrm>
+                    <a:prstGeom prst="rect">
+                      <a:avLst/>
+                    </a:prstGeom>
+                    <a:noFill/>
+                    <a:ln>
+                      <a:noFill/>
+                    </a:ln>
+                  </pic:spPr>
+                </pic:pic>
+              </a:graphicData>
+            </a:graphic>
+            <wp14:sizeRelH relativeFrom="margin">
+              <wp14:pctWidth>0</wp14:pctWidth>
+            </wp14:sizeRelH>
+            <wp14:sizeRelV relativeFrom="margin">
+              <wp14:pctHeight>0</wp14:pctHeight>
+            </wp14:sizeRelV>
+          </wp:anchor>
+        </w:drawing>
+      </w:r>
+      <w:r>
+        <w:rPr>
+          <w:rFonts w:ascii="Segoe UI Light" w:hAnsi="Segoe UI Light" w:cs="Segoe UI Light"/>
+          <w:noProof/>
+          <w:lang w:val="en-GB"/>
+        </w:rPr>
+        <w:drawing>
+          <wp:anchor distT="0" distB="0" distL="114300" distR="114300" simplePos="0" relativeHeight="251665408" behindDoc="0" locked="0" layoutInCell="1" allowOverlap="1">
+            <wp:simplePos x="0" y="0"/>
+            <wp:positionH relativeFrom="column">
+              <wp:posOffset>3223919</wp:posOffset>
+            </wp:positionH>
+            <wp:positionV relativeFrom="paragraph">
+              <wp:posOffset>289</wp:posOffset>
+            </wp:positionV>
+            <wp:extent cx="2926715" cy="2196465"/>
+            <wp:effectExtent l="0" t="0" r="6985" b="0"/>
+            <wp:wrapSquare wrapText="bothSides"/>
+            <wp:docPr id="13" name="תמונה 13"/>
+            <wp:cNvGraphicFramePr>
+              <a:graphicFrameLocks xmlns:a="http://schemas.openxmlformats.org/drawingml/2006/main" noChangeAspect="1"/>
+            </wp:cNvGraphicFramePr>
+            <a:graphic xmlns:a="http://schemas.openxmlformats.org/drawingml/2006/main">
+              <a:graphicData uri="http://schemas.openxmlformats.org/drawingml/2006/picture">
+                <pic:pic xmlns:pic="http://schemas.openxmlformats.org/drawingml/2006/picture">
+                  <pic:nvPicPr>
+                    <pic:cNvPr id="0" name="Picture 10"/>
+                    <pic:cNvPicPr>
+                      <a:picLocks noChangeAspect="1" noChangeArrowheads="1"/>
+                    </pic:cNvPicPr>
+                  </pic:nvPicPr>
+                  <pic:blipFill>
+                    <a:blip r:embed="rId14">
+                      <a:extLst>
+                        <a:ext uri="{28A0092B-C50C-407E-A947-70E740481C1C}">
+                          <a14:useLocalDpi xmlns:a14="http://schemas.microsoft.com/office/drawing/2010/main" val="0"/>
+                        </a:ext>
+                      </a:extLst>
+                    </a:blip>
+                    <a:srcRect/>
+                    <a:stretch>
+                      <a:fillRect/>
+                    </a:stretch>
+                  </pic:blipFill>
+                  <pic:spPr bwMode="auto">
+                    <a:xfrm>
+                      <a:off x="0" y="0"/>
+                      <a:ext cx="2926715" cy="2196465"/>
+                    </a:xfrm>
+                    <a:prstGeom prst="rect">
+                      <a:avLst/>
+                    </a:prstGeom>
+                    <a:noFill/>
+                    <a:ln>
+                      <a:noFill/>
+                    </a:ln>
+                  </pic:spPr>
+                </pic:pic>
+              </a:graphicData>
+            </a:graphic>
+            <wp14:sizeRelH relativeFrom="margin">
+              <wp14:pctWidth>0</wp14:pctWidth>
+            </wp14:sizeRelH>
+            <wp14:sizeRelV relativeFrom="margin">
+              <wp14:pctHeight>0</wp14:pctHeight>
+            </wp14:sizeRelV>
+          </wp:anchor>
+        </w:drawing>
+      </w:r>
+      <w:r>
+        <w:rPr>
+          <w:rFonts w:ascii="Segoe UI Light" w:hAnsi="Segoe UI Light" w:cs="Segoe UI Light"/>
+          <w:noProof/>
+          <w:lang w:val="en-GB"/>
+        </w:rPr>
+        <w:drawing>
+          <wp:anchor distT="0" distB="0" distL="114300" distR="114300" simplePos="0" relativeHeight="251664384" behindDoc="0" locked="0" layoutInCell="1" allowOverlap="1">
+            <wp:simplePos x="0" y="0"/>
+            <wp:positionH relativeFrom="column">
+              <wp:posOffset>237490</wp:posOffset>
+            </wp:positionH>
+            <wp:positionV relativeFrom="paragraph">
+              <wp:posOffset>0</wp:posOffset>
+            </wp:positionV>
+            <wp:extent cx="2958465" cy="2220595"/>
+            <wp:effectExtent l="0" t="0" r="0" b="8255"/>
+            <wp:wrapSquare wrapText="bothSides"/>
+            <wp:docPr id="11" name="תמונה 11"/>
+            <wp:cNvGraphicFramePr>
+              <a:graphicFrameLocks xmlns:a="http://schemas.openxmlformats.org/drawingml/2006/main" noChangeAspect="1"/>
+            </wp:cNvGraphicFramePr>
+            <a:graphic xmlns:a="http://schemas.openxmlformats.org/drawingml/2006/main">
+              <a:graphicData uri="http://schemas.openxmlformats.org/drawingml/2006/picture">
+                <pic:pic xmlns:pic="http://schemas.openxmlformats.org/drawingml/2006/picture">
+                  <pic:nvPicPr>
+                    <pic:cNvPr id="0" name="Picture 8"/>
+                    <pic:cNvPicPr>
+                      <a:picLocks noChangeAspect="1" noChangeArrowheads="1"/>
+                    </pic:cNvPicPr>
+                  </pic:nvPicPr>
+                  <pic:blipFill>
+                    <a:blip r:embed="rId15">
+                      <a:extLst>
+                        <a:ext uri="{28A0092B-C50C-407E-A947-70E740481C1C}">
+                          <a14:useLocalDpi xmlns:a14="http://schemas.microsoft.com/office/drawing/2010/main" val="0"/>
+                        </a:ext>
+                      </a:extLst>
+                    </a:blip>
+                    <a:srcRect/>
+                    <a:stretch>
+                      <a:fillRect/>
+                    </a:stretch>
+                  </pic:blipFill>
+                  <pic:spPr bwMode="auto">
+                    <a:xfrm>
+                      <a:off x="0" y="0"/>
+                      <a:ext cx="2958465" cy="2220595"/>
+                    </a:xfrm>
+                    <a:prstGeom prst="rect">
+                      <a:avLst/>
+                    </a:prstGeom>
+                    <a:noFill/>
+                    <a:ln>
+                      <a:noFill/>
+                    </a:ln>
+                  </pic:spPr>
+                </pic:pic>
+              </a:graphicData>
+            </a:graphic>
+            <wp14:sizeRelH relativeFrom="margin">
+              <wp14:pctWidth>0</wp14:pctWidth>
+            </wp14:sizeRelH>
+            <wp14:sizeRelV relativeFrom="margin">
+              <wp14:pctHeight>0</wp14:pctHeight>
+            </wp14:sizeRelV>
+          </wp:anchor>
+        </w:drawing>
+      </w:r>
+    </w:p>
+    <w:p>
+      <w:pPr>
+        <w:bidi w:val="0"/>
+        <w:jc w:val="left"/>
+        <w:rPr>
+          <w:rFonts w:ascii="Segoe UI Light" w:hAnsi="Segoe UI Light" w:cs="Segoe UI Light"/>
+          <w:lang w:val="en-GB"/>
+        </w:rPr>
+      </w:pPr>
+    </w:p>
+    <w:p>
+      <w:pPr>
+        <w:bidi w:val="0"/>
+        <w:jc w:val="left"/>
+        <w:rPr>
+          <w:rFonts w:ascii="Segoe UI Light" w:hAnsi="Segoe UI Light" w:cs="Segoe UI Light"/>
+          <w:lang w:val="en-GB"/>
+        </w:rPr>
+      </w:pPr>
+    </w:p>
+    <w:p>
+      <w:pPr>
+        <w:bidi w:val="0"/>
+        <w:jc w:val="left"/>
+        <w:rPr>
+          <w:rFonts w:ascii="Segoe UI Light" w:hAnsi="Segoe UI Light" w:cs="Segoe UI Light"/>
+          <w:lang w:val="en-GB"/>
+        </w:rPr>
+      </w:pPr>
+    </w:p>
+    <w:p>
+      <w:pPr>
+        <w:bidi w:val="0"/>
+        <w:jc w:val="left"/>
+        <w:rPr>
+          <w:rFonts w:ascii="Segoe UI Light" w:hAnsi="Segoe UI Light" w:cs="Segoe UI Light"/>
+          <w:lang w:val="en-GB"/>
+        </w:rPr>
+      </w:pPr>
+    </w:p>
+    <w:p>
+      <w:pPr>
+        <w:bidi w:val="0"/>
+        <w:jc w:val="left"/>
+        <w:rPr>
+          <w:rFonts w:ascii="Segoe UI Light" w:hAnsi="Segoe UI Light" w:cs="Segoe UI Light"/>
+          <w:lang w:val="en-GB"/>
+        </w:rPr>
+      </w:pPr>
+      <w:r>
+        <w:rPr>
+          <w:rFonts w:ascii="Segoe UI Light" w:hAnsi="Segoe UI Light" w:cs="Segoe UI Light"/>
+          <w:lang w:val="en-GB"/>
+        </w:rPr>
+        <w:t>Choosing the threshold that counts for the priors of the classes:</w:t>
+      </w:r>
+    </w:p>
+    <w:p>
+      <w:pPr>
+        <w:bidi w:val="0"/>
+        <w:jc w:val="left"/>
+        <w:rPr>
+          <w:rFonts w:ascii="Segoe UI Light" w:hAnsi="Segoe UI Light" w:cs="Segoe UI Light"/>
+          <w:lang w:val="en-GB"/>
+        </w:rPr>
+      </w:pPr>
+      <w:r>
+        <w:rPr>
+          <w:rFonts w:ascii="Segoe UI Light" w:hAnsi="Segoe UI Light" w:cs="Segoe UI Light"/>
+          <w:noProof/>
+          <w:lang w:val="en-GB"/>
+        </w:rPr>
+        <w:drawing>
+          <wp:anchor distT="0" distB="0" distL="114300" distR="114300" simplePos="0" relativeHeight="251660288" behindDoc="0" locked="0" layoutInCell="1" allowOverlap="1">
+            <wp:simplePos x="0" y="0"/>
+            <wp:positionH relativeFrom="column">
+              <wp:posOffset>2944495</wp:posOffset>
+            </wp:positionH>
+            <wp:positionV relativeFrom="paragraph">
+              <wp:posOffset>24130</wp:posOffset>
+            </wp:positionV>
+            <wp:extent cx="2469515" cy="1852295"/>
+            <wp:effectExtent l="0" t="0" r="6985" b="0"/>
+            <wp:wrapSquare wrapText="bothSides"/>
+            <wp:docPr id="6" name="תמונה 6"/>
+            <wp:cNvGraphicFramePr>
+              <a:graphicFrameLocks xmlns:a="http://schemas.openxmlformats.org/drawingml/2006/main" noChangeAspect="1"/>
+            </wp:cNvGraphicFramePr>
+            <a:graphic xmlns:a="http://schemas.openxmlformats.org/drawingml/2006/main">
+              <a:graphicData uri="http://schemas.openxmlformats.org/drawingml/2006/picture">
+                <pic:pic xmlns:pic="http://schemas.openxmlformats.org/drawingml/2006/picture">
+                  <pic:nvPicPr>
+                    <pic:cNvPr id="0" name="Picture 4"/>
+                    <pic:cNvPicPr>
+                      <a:picLocks noChangeAspect="1" noChangeArrowheads="1"/>
+                    </pic:cNvPicPr>
+                  </pic:nvPicPr>
+                  <pic:blipFill>
+                    <a:blip r:embed="rId16">
+                      <a:extLst>
+                        <a:ext uri="{28A0092B-C50C-407E-A947-70E740481C1C}">
+                          <a14:useLocalDpi xmlns:a14="http://schemas.microsoft.com/office/drawing/2010/main" val="0"/>
+                        </a:ext>
+                      </a:extLst>
+                    </a:blip>
+                    <a:srcRect/>
+                    <a:stretch>
+                      <a:fillRect/>
+                    </a:stretch>
+                  </pic:blipFill>
+                  <pic:spPr bwMode="auto">
+                    <a:xfrm>
+                      <a:off x="0" y="0"/>
+                      <a:ext cx="2469515" cy="1852295"/>
+                    </a:xfrm>
+                    <a:prstGeom prst="rect">
+                      <a:avLst/>
+                    </a:prstGeom>
+                    <a:noFill/>
+                    <a:ln>
+                      <a:noFill/>
+                    </a:ln>
+                  </pic:spPr>
+                </pic:pic>
+              </a:graphicData>
+            </a:graphic>
+            <wp14:sizeRelH relativeFrom="margin">
+              <wp14:pctWidth>0</wp14:pctWidth>
+            </wp14:sizeRelH>
+            <wp14:sizeRelV relativeFrom="margin">
+              <wp14:pctHeight>0</wp14:pctHeight>
+            </wp14:sizeRelV>
+          </wp:anchor>
+        </w:drawing>
+      </w:r>
+      <w:r>
+        <w:rPr>
+          <w:rFonts w:ascii="Segoe UI Light" w:hAnsi="Segoe UI Light" w:cs="Segoe UI Light"/>
+          <w:noProof/>
+          <w:lang w:val="en-GB"/>
+        </w:rPr>
+        <w:drawing>
+          <wp:anchor distT="0" distB="0" distL="114300" distR="114300" simplePos="0" relativeHeight="251661312" behindDoc="0" locked="0" layoutInCell="1" allowOverlap="1" wp14:anchorId="5FC128F1">
+            <wp:simplePos x="0" y="0"/>
+            <wp:positionH relativeFrom="column">
+              <wp:posOffset>284786</wp:posOffset>
+            </wp:positionH>
+            <wp:positionV relativeFrom="paragraph">
+              <wp:posOffset>1757614</wp:posOffset>
+            </wp:positionV>
+            <wp:extent cx="2541270" cy="1905635"/>
+            <wp:effectExtent l="0" t="0" r="0" b="0"/>
+            <wp:wrapSquare wrapText="bothSides"/>
+            <wp:docPr id="7" name="תמונה 7"/>
+            <wp:cNvGraphicFramePr>
+              <a:graphicFrameLocks xmlns:a="http://schemas.openxmlformats.org/drawingml/2006/main" noChangeAspect="1"/>
+            </wp:cNvGraphicFramePr>
+            <a:graphic xmlns:a="http://schemas.openxmlformats.org/drawingml/2006/main">
+              <a:graphicData uri="http://schemas.openxmlformats.org/drawingml/2006/picture">
+                <pic:pic xmlns:pic="http://schemas.openxmlformats.org/drawingml/2006/picture">
+                  <pic:nvPicPr>
+                    <pic:cNvPr id="0" name="Picture 5"/>
+                    <pic:cNvPicPr>
+                      <a:picLocks noChangeAspect="1" noChangeArrowheads="1"/>
+                    </pic:cNvPicPr>
+                  </pic:nvPicPr>
+                  <pic:blipFill>
+                    <a:blip r:embed="rId17">
+                      <a:extLst>
+                        <a:ext uri="{28A0092B-C50C-407E-A947-70E740481C1C}">
+                          <a14:useLocalDpi xmlns:a14="http://schemas.microsoft.com/office/drawing/2010/main" val="0"/>
+                        </a:ext>
+                      </a:extLst>
+                    </a:blip>
+                    <a:srcRect/>
+                    <a:stretch>
+                      <a:fillRect/>
+                    </a:stretch>
+                  </pic:blipFill>
+                  <pic:spPr bwMode="auto">
+                    <a:xfrm>
+                      <a:off x="0" y="0"/>
+                      <a:ext cx="2541270" cy="1905635"/>
+                    </a:xfrm>
+                    <a:prstGeom prst="rect">
+                      <a:avLst/>
+                    </a:prstGeom>
+                    <a:noFill/>
+                    <a:ln>
+                      <a:noFill/>
+                    </a:ln>
+                  </pic:spPr>
+                </pic:pic>
+              </a:graphicData>
+            </a:graphic>
+          </wp:anchor>
+        </w:drawing>
+      </w:r>
+      <w:r>
+        <w:rPr>
+          <w:rFonts w:ascii="Segoe UI Light" w:hAnsi="Segoe UI Light" w:cs="Segoe UI Light"/>
+          <w:noProof/>
+          <w:lang w:val="en-GB"/>
+        </w:rPr>
+        <w:drawing>
+          <wp:anchor distT="0" distB="0" distL="114300" distR="114300" simplePos="0" relativeHeight="251662336" behindDoc="0" locked="0" layoutInCell="1" allowOverlap="1">
+            <wp:simplePos x="0" y="0"/>
+            <wp:positionH relativeFrom="column">
+              <wp:posOffset>2861673</wp:posOffset>
+            </wp:positionH>
+            <wp:positionV relativeFrom="paragraph">
+              <wp:posOffset>1770438</wp:posOffset>
+            </wp:positionV>
+            <wp:extent cx="2679700" cy="2009775"/>
+            <wp:effectExtent l="0" t="0" r="6350" b="9525"/>
+            <wp:wrapSquare wrapText="bothSides"/>
+            <wp:docPr id="5" name="תמונה 5"/>
+            <wp:cNvGraphicFramePr>
+              <a:graphicFrameLocks xmlns:a="http://schemas.openxmlformats.org/drawingml/2006/main" noChangeAspect="1"/>
+            </wp:cNvGraphicFramePr>
+            <a:graphic xmlns:a="http://schemas.openxmlformats.org/drawingml/2006/main">
+              <a:graphicData uri="http://schemas.openxmlformats.org/drawingml/2006/picture">
+                <pic:pic xmlns:pic="http://schemas.openxmlformats.org/drawingml/2006/picture">
+                  <pic:nvPicPr>
+                    <pic:cNvPr id="0" name="Picture 3"/>
+                    <pic:cNvPicPr>
+                      <a:picLocks noChangeAspect="1" noChangeArrowheads="1"/>
+                    </pic:cNvPicPr>
+                  </pic:nvPicPr>
+                  <pic:blipFill>
+                    <a:blip r:embed="rId18">
+                      <a:extLst>
+                        <a:ext uri="{28A0092B-C50C-407E-A947-70E740481C1C}">
+                          <a14:useLocalDpi xmlns:a14="http://schemas.microsoft.com/office/drawing/2010/main" val="0"/>
+                        </a:ext>
+                      </a:extLst>
+                    </a:blip>
+                    <a:srcRect/>
+                    <a:stretch>
+                      <a:fillRect/>
+                    </a:stretch>
+                  </pic:blipFill>
+                  <pic:spPr bwMode="auto">
+                    <a:xfrm>
+                      <a:off x="0" y="0"/>
+                      <a:ext cx="2679700" cy="2009775"/>
+                    </a:xfrm>
+                    <a:prstGeom prst="rect">
+                      <a:avLst/>
+                    </a:prstGeom>
+                    <a:noFill/>
+                    <a:ln>
+                      <a:noFill/>
+                    </a:ln>
+                  </pic:spPr>
+                </pic:pic>
+              </a:graphicData>
+            </a:graphic>
+          </wp:anchor>
+        </w:drawing>
+      </w:r>
+      <w:r>
+        <w:rPr>
+          <w:rFonts w:ascii="Segoe UI Light" w:hAnsi="Segoe UI Light" w:cs="Segoe UI Light"/>
+          <w:noProof/>
+          <w:lang w:val="en-GB"/>
+        </w:rPr>
+        <w:drawing>
+          <wp:inline distT="0" distB="0" distL="0" distR="0" wp14:anchorId="0AEBC998" wp14:editId="12A17C40">
+            <wp:extent cx="2208810" cy="1656607"/>
+            <wp:effectExtent l="0" t="0" r="1270" b="1270"/>
+            <wp:docPr id="8" name="תמונה 8"/>
+            <wp:cNvGraphicFramePr>
+              <a:graphicFrameLocks xmlns:a="http://schemas.openxmlformats.org/drawingml/2006/main" noChangeAspect="1"/>
+            </wp:cNvGraphicFramePr>
+            <a:graphic xmlns:a="http://schemas.openxmlformats.org/drawingml/2006/main">
+              <a:graphicData uri="http://schemas.openxmlformats.org/drawingml/2006/picture">
+                <pic:pic xmlns:pic="http://schemas.openxmlformats.org/drawingml/2006/picture">
+                  <pic:nvPicPr>
+                    <pic:cNvPr id="0" name="Picture 6"/>
+                    <pic:cNvPicPr>
+                      <a:picLocks noChangeAspect="1" noChangeArrowheads="1"/>
+                    </pic:cNvPicPr>
+                  </pic:nvPicPr>
+                  <pic:blipFill>
+                    <a:blip r:embed="rId19" cstate="print">
+                      <a:extLst>
+                        <a:ext uri="{28A0092B-C50C-407E-A947-70E740481C1C}">
+                          <a14:useLocalDpi xmlns:a14="http://schemas.microsoft.com/office/drawing/2010/main" val="0"/>
+                        </a:ext>
+                      </a:extLst>
+                    </a:blip>
+                    <a:srcRect/>
+                    <a:stretch>
+                      <a:fillRect/>
+                    </a:stretch>
+                  </pic:blipFill>
+                  <pic:spPr bwMode="auto">
+                    <a:xfrm>
+                      <a:off x="0" y="0"/>
+                      <a:ext cx="2265176" cy="1698881"/>
+                    </a:xfrm>
+                    <a:prstGeom prst="rect">
+                      <a:avLst/>
+                    </a:prstGeom>
+                    <a:noFill/>
+                    <a:ln>
+                      <a:noFill/>
+                    </a:ln>
+                  </pic:spPr>
+                </pic:pic>
+              </a:graphicData>
+            </a:graphic>
+          </wp:inline>
+        </w:drawing>
+      </w:r>
+    </w:p>
+    <w:p>
+      <w:pPr>
+        <w:bidi w:val="0"/>
+        <w:ind w:left="1080"/>
+        <w:jc w:val="left"/>
+        <w:rPr>
+          <w:rFonts w:ascii="Segoe UI Light" w:hAnsi="Segoe UI Light" w:cs="Segoe UI Light"/>
+          <w:lang w:val="en-GB"/>
+        </w:rPr>
+      </w:pPr>
+    </w:p>
+    <w:p>
+      <w:pPr>
+        <w:bidi w:val="0"/>
+        <w:ind w:left="1080"/>
+        <w:jc w:val="left"/>
+        <w:rPr>
+          <w:rFonts w:ascii="Segoe UI Light" w:hAnsi="Segoe UI Light" w:cs="Segoe UI Light"/>
+          <w:lang w:val="en-GB"/>
+        </w:rPr>
+      </w:pPr>
+    </w:p>
+    <w:p>
+      <w:pPr>
+        <w:bidi w:val="0"/>
+        <w:ind w:left="1080"/>
+        <w:jc w:val="left"/>
+        <w:rPr>
+          <w:rFonts w:ascii="Segoe UI Light" w:hAnsi="Segoe UI Light" w:cs="Segoe UI Light"/>
+          <w:lang w:val="en-GB"/>
+        </w:rPr>
+      </w:pPr>
+    </w:p>
+    <w:p>
+      <w:pPr>
+        <w:bidi w:val="0"/>
+        <w:jc w:val="left"/>
+        <w:rPr>
+          <w:rFonts w:ascii="Segoe UI Light" w:hAnsi="Segoe UI Light" w:cs="Segoe UI Light"/>
+          <w:lang w:val="en-GB"/>
+        </w:rPr>
+      </w:pPr>
+    </w:p>
+    <w:p>
+      <w:pPr>
+        <w:bidi w:val="0"/>
+        <w:jc w:val="left"/>
+        <w:rPr>
+          <w:rFonts w:ascii="Segoe UI Light" w:hAnsi="Segoe UI Light" w:cs="Segoe UI Light"/>
+          <w:lang w:val="en-GB"/>
+        </w:rPr>
+      </w:pPr>
+    </w:p>
+    <w:p>
+      <w:pPr>
+        <w:bidi w:val="0"/>
+        <w:jc w:val="left"/>
+        <w:rPr>
+          <w:rFonts w:ascii="Segoe UI Light" w:hAnsi="Segoe UI Light" w:cs="Segoe UI Light"/>
+          <w:lang w:val="en-GB"/>
+        </w:rPr>
+      </w:pPr>
+    </w:p>
+    <w:p>
+      <w:pPr>
+        <w:bidi w:val="0"/>
+        <w:jc w:val="left"/>
+        <w:rPr>
+          <w:rFonts w:ascii="Segoe UI Light" w:hAnsi="Segoe UI Light" w:cs="Segoe UI Light"/>
+          <w:lang w:val="en-GB"/>
+        </w:rPr>
+      </w:pPr>
+      <w:r>
+        <w:rPr>
+          <w:rFonts w:ascii="Segoe UI Light" w:hAnsi="Segoe UI Light" w:cs="Segoe UI Light"/>
+          <w:noProof/>
+          <w:lang w:val="en-GB"/>
+        </w:rPr>
+        <w:drawing>
+          <wp:anchor distT="0" distB="0" distL="114300" distR="114300" simplePos="0" relativeHeight="251663360" behindDoc="0" locked="0" layoutInCell="1" allowOverlap="1">
+            <wp:simplePos x="0" y="0"/>
+            <wp:positionH relativeFrom="column">
+              <wp:posOffset>284579</wp:posOffset>
+            </wp:positionH>
+            <wp:positionV relativeFrom="paragraph">
+              <wp:posOffset>131948</wp:posOffset>
+            </wp:positionV>
+            <wp:extent cx="2786380" cy="2089785"/>
+            <wp:effectExtent l="0" t="0" r="0" b="5715"/>
+            <wp:wrapSquare wrapText="bothSides"/>
+            <wp:docPr id="9" name="תמונה 9"/>
+            <wp:cNvGraphicFramePr>
+              <a:graphicFrameLocks xmlns:a="http://schemas.openxmlformats.org/drawingml/2006/main" noChangeAspect="1"/>
+            </wp:cNvGraphicFramePr>
+            <a:graphic xmlns:a="http://schemas.openxmlformats.org/drawingml/2006/main">
+              <a:graphicData uri="http://schemas.openxmlformats.org/drawingml/2006/picture">
+                <pic:pic xmlns:pic="http://schemas.openxmlformats.org/drawingml/2006/picture">
+                  <pic:nvPicPr>
+                    <pic:cNvPr id="0" name="Picture 7"/>
+                    <pic:cNvPicPr>
+                      <a:picLocks noChangeAspect="1" noChangeArrowheads="1"/>
+                    </pic:cNvPicPr>
+                  </pic:nvPicPr>
+                  <pic:blipFill>
+                    <a:blip r:embed="rId20">
+                      <a:extLst>
+                        <a:ext uri="{28A0092B-C50C-407E-A947-70E740481C1C}">
+                          <a14:useLocalDpi xmlns:a14="http://schemas.microsoft.com/office/drawing/2010/main" val="0"/>
+                        </a:ext>
+                      </a:extLst>
+                    </a:blip>
+                    <a:srcRect/>
+                    <a:stretch>
+                      <a:fillRect/>
+                    </a:stretch>
+                  </pic:blipFill>
+                  <pic:spPr bwMode="auto">
+                    <a:xfrm>
+                      <a:off x="0" y="0"/>
+                      <a:ext cx="2786380" cy="2089785"/>
+                    </a:xfrm>
+                    <a:prstGeom prst="rect">
+                      <a:avLst/>
+                    </a:prstGeom>
+                    <a:noFill/>
+                    <a:ln>
+                      <a:noFill/>
+                    </a:ln>
+                  </pic:spPr>
+                </pic:pic>
+              </a:graphicData>
+            </a:graphic>
+          </wp:anchor>
+        </w:drawing>
+      </w:r>
+    </w:p>
+    <w:p>
+      <w:pPr>
+        <w:bidi w:val="0"/>
+        <w:jc w:val="left"/>
+        <w:rPr>
+          <w:rFonts w:ascii="Segoe UI Light" w:hAnsi="Segoe UI Light" w:cs="Segoe UI Light"/>
+          <w:lang w:val="en-GB"/>
+        </w:rPr>
+      </w:pPr>
+      <w:r>
+        <w:rPr>
+          <w:noProof/>
+        </w:rPr>
+        <w:drawing>
+          <wp:anchor distT="0" distB="0" distL="114300" distR="114300" simplePos="0" relativeHeight="251669504" behindDoc="0" locked="0" layoutInCell="1" allowOverlap="1" wp14:anchorId="0D32A559">
+            <wp:simplePos x="0" y="0"/>
+            <wp:positionH relativeFrom="column">
+              <wp:posOffset>3007789</wp:posOffset>
+            </wp:positionH>
+            <wp:positionV relativeFrom="paragraph">
+              <wp:posOffset>6961</wp:posOffset>
+            </wp:positionV>
+            <wp:extent cx="2533650" cy="3013710"/>
+            <wp:effectExtent l="0" t="0" r="0" b="0"/>
+            <wp:wrapSquare wrapText="bothSides"/>
+            <wp:docPr id="4" name="תמונה 4"/>
+            <wp:cNvGraphicFramePr>
+              <a:graphicFrameLocks xmlns:a="http://schemas.openxmlformats.org/drawingml/2006/main" noChangeAspect="1"/>
+            </wp:cNvGraphicFramePr>
+            <a:graphic xmlns:a="http://schemas.openxmlformats.org/drawingml/2006/main">
+              <a:graphicData uri="http://schemas.openxmlformats.org/drawingml/2006/picture">
+                <pic:pic xmlns:pic="http://schemas.openxmlformats.org/drawingml/2006/picture">
+                  <pic:nvPicPr>
+                    <pic:cNvPr id="1" name=""/>
+                    <pic:cNvPicPr/>
+                  </pic:nvPicPr>
+                  <pic:blipFill rotWithShape="1">
+                    <a:blip r:embed="rId21">
+                      <a:extLst>
+                        <a:ext uri="{28A0092B-C50C-407E-A947-70E740481C1C}">
+                          <a14:useLocalDpi xmlns:a14="http://schemas.microsoft.com/office/drawing/2010/main" val="0"/>
+                        </a:ext>
+                      </a:extLst>
+                    </a:blip>
+                    <a:srcRect l="75641" t="49601" b="-1140"/>
+                    <a:stretch/>
+                  </pic:blipFill>
+                  <pic:spPr bwMode="auto">
+                    <a:xfrm>
+                      <a:off x="0" y="0"/>
+                      <a:ext cx="2533650" cy="3013710"/>
+                    </a:xfrm>
+                    <a:prstGeom prst="rect">
+                      <a:avLst/>
+                    </a:prstGeom>
+                    <a:ln>
+                      <a:noFill/>
+                    </a:ln>
+                    <a:extLst>
+                      <a:ext uri="{53640926-AAD7-44D8-BBD7-CCE9431645EC}">
+                        <a14:shadowObscured xmlns:a14="http://schemas.microsoft.com/office/drawing/2010/main"/>
+                      </a:ext>
+                    </a:extLst>
+                  </pic:spPr>
+                </pic:pic>
+              </a:graphicData>
+            </a:graphic>
+          </wp:anchor>
+        </w:drawing>
+      </w:r>
+    </w:p>
+    <w:p>
+      <w:pPr>
+        <w:bidi w:val="0"/>
+        <w:jc w:val="left"/>
+        <w:rPr>
+          <w:rFonts w:ascii="Segoe UI Light" w:hAnsi="Segoe UI Light" w:cs="Segoe UI Light"/>
+          <w:lang w:val="en-GB"/>
+        </w:rPr>
+      </w:pPr>
+    </w:p>
+    <w:p>
+      <w:pPr>
+        <w:bidi w:val="0"/>
+        <w:jc w:val="left"/>
+        <w:rPr>
+          <w:rFonts w:ascii="Segoe UI Light" w:hAnsi="Segoe UI Light" w:cs="Segoe UI Light"/>
+          <w:lang w:val="en-GB"/>
+        </w:rPr>
+      </w:pPr>
+    </w:p>
+    <w:p>
+      <w:pPr>
+        <w:bidi w:val="0"/>
+        <w:jc w:val="left"/>
+        <w:rPr>
+          <w:rFonts w:ascii="Segoe UI Light" w:hAnsi="Segoe UI Light" w:cs="Segoe UI Light"/>
+          <w:lang w:val="en-GB"/>
+        </w:rPr>
+      </w:pPr>
+    </w:p>
+    <w:p>
+      <w:pPr>
+        <w:bidi w:val="0"/>
+        <w:jc w:val="left"/>
+        <w:rPr>
+          <w:rFonts w:ascii="Segoe UI Light" w:hAnsi="Segoe UI Light" w:cs="Segoe UI Light"/>
+          <w:lang w:val="en-GB"/>
+        </w:rPr>
+      </w:pPr>
+    </w:p>
+    <w:p>
+      <w:pPr>
+        <w:bidi w:val="0"/>
+        <w:jc w:val="left"/>
+        <w:rPr>
+          <w:rFonts w:ascii="Segoe UI Light" w:hAnsi="Segoe UI Light" w:cs="Segoe UI Light"/>
+          <w:lang w:val="en-GB"/>
+        </w:rPr>
+      </w:pPr>
+    </w:p>
+    <w:p>
+      <w:pPr>
+        <w:bidi w:val="0"/>
+        <w:jc w:val="left"/>
+        <w:rPr>
+          <w:rFonts w:ascii="Segoe UI Light" w:hAnsi="Segoe UI Light" w:cs="Segoe UI Light"/>
+          <w:lang w:val="en-GB"/>
+        </w:rPr>
+      </w:pPr>
+    </w:p>
+    <w:p>
+      <w:pPr>
+        <w:bidi w:val="0"/>
+        <w:jc w:val="left"/>
+        <w:rPr>
+          <w:rFonts w:ascii="Segoe UI Light" w:hAnsi="Segoe UI Light" w:cs="Segoe UI Light"/>
+          <w:lang w:val="en-GB"/>
+        </w:rPr>
+      </w:pPr>
+    </w:p>
+    <w:p>
+      <w:pPr>
+        <w:bidi w:val="0"/>
+        <w:jc w:val="left"/>
+        <w:rPr>
+          <w:rFonts w:ascii="Segoe UI Light" w:hAnsi="Segoe UI Light" w:cs="Segoe UI Light"/>
+          <w:lang w:val="en-GB"/>
+        </w:rPr>
+      </w:pPr>
+    </w:p>
+    <w:p>
+      <w:pPr>
+        <w:bidi w:val="0"/>
+        <w:jc w:val="left"/>
+        <w:rPr>
+          <w:rFonts w:ascii="Segoe UI Light" w:hAnsi="Segoe UI Light" w:cs="Segoe UI Light"/>
+          <w:lang w:val="en-GB"/>
+        </w:rPr>
+      </w:pPr>
+    </w:p>
+    <w:p>
+      <w:pPr>
+        <w:bidi w:val="0"/>
+        <w:jc w:val="left"/>
+        <w:rPr>
+          <w:rFonts w:ascii="Segoe UI Light" w:hAnsi="Segoe UI Light" w:cs="Segoe UI Light"/>
+          <w:lang w:val="en-GB"/>
+        </w:rPr>
+      </w:pPr>
+    </w:p>
+    <w:p>
+      <w:pPr>
+        <w:bidi w:val="0"/>
+        <w:jc w:val="left"/>
+        <w:rPr>
+          <w:rFonts w:ascii="Segoe UI Light" w:hAnsi="Segoe UI Light" w:cs="Segoe UI Light"/>
+          <w:lang w:val="en-GB"/>
+        </w:rPr>
+      </w:pPr>
+    </w:p>
+    <w:p>
+      <w:pPr>
+        <w:bidi w:val="0"/>
+        <w:jc w:val="left"/>
+        <w:rPr>
+          <w:rFonts w:ascii="Segoe UI Light" w:hAnsi="Segoe UI Light" w:cs="Segoe UI Light"/>
+          <w:lang w:val="en-GB"/>
+        </w:rPr>
+      </w:pPr>
+      <w:r>
+        <w:rPr>
+          <w:rFonts w:ascii="Segoe UI Light" w:hAnsi="Segoe UI Light" w:cs="Segoe UI Light"/>
+          <w:lang w:val="en-GB"/>
+        </w:rPr>
+        <w:lastRenderedPageBreak/>
+        <w:t xml:space="preserve">As we can see from the results, choosing the trivial threshold leads to a “better visual” detection of skin, while the other threshold classifies </w:t>
+      </w:r>
+      <w:r>
+        <w:rPr>
+          <w:rFonts w:ascii="Segoe UI Light" w:hAnsi="Segoe UI Light" w:cs="Segoe UI Light"/>
+          <w:lang w:val="en-GB"/>
+        </w:rPr>
+        <w:t xml:space="preserve">a bigger percentage of pixels </w:t>
+      </w:r>
+      <w:proofErr w:type="gramStart"/>
+      <w:r>
+        <w:rPr>
+          <w:rFonts w:ascii="Segoe UI Light" w:hAnsi="Segoe UI Light" w:cs="Segoe UI Light"/>
+          <w:lang w:val="en-GB"/>
+        </w:rPr>
+        <w:t>correctly</w:t>
+      </w:r>
+      <w:proofErr w:type="gramEnd"/>
+      <w:r>
+        <w:rPr>
+          <w:rFonts w:ascii="Segoe UI Light" w:hAnsi="Segoe UI Light" w:cs="Segoe UI Light"/>
+          <w:lang w:val="en-GB"/>
+        </w:rPr>
+        <w:t xml:space="preserve"> but it looks off. </w:t>
+      </w:r>
+    </w:p>
+    <w:p>
+      <w:pPr>
+        <w:bidi w:val="0"/>
+        <w:jc w:val="left"/>
+        <w:rPr>
+          <w:rFonts w:ascii="Segoe UI Light" w:hAnsi="Segoe UI Light" w:cs="Segoe UI Light"/>
+          <w:lang w:val="en-GB"/>
+        </w:rPr>
+      </w:pPr>
+    </w:p>
+    <w:p>
+      <w:pPr>
+        <w:bidi w:val="0"/>
+        <w:jc w:val="left"/>
+        <w:rPr>
+          <w:rFonts w:ascii="Segoe UI Light" w:hAnsi="Segoe UI Light" w:cs="Segoe UI Light"/>
+          <w:lang w:val="en-GB"/>
+        </w:rPr>
+      </w:pPr>
+    </w:p>
+    <w:p>
+      <w:pPr>
+        <w:bidi w:val="0"/>
+        <w:jc w:val="left"/>
+        <w:rPr>
+          <w:rFonts w:ascii="Segoe UI Light" w:hAnsi="Segoe UI Light" w:cs="Segoe UI Light"/>
+          <w:lang w:val="en-GB"/>
+        </w:rPr>
+      </w:pPr>
+    </w:p>
+    <w:p>
+      <w:pPr>
+        <w:bidi w:val="0"/>
+        <w:jc w:val="left"/>
+        <w:rPr>
+          <w:rFonts w:ascii="Segoe UI Light" w:hAnsi="Segoe UI Light" w:cs="Segoe UI Light"/>
+          <w:lang w:val="en-GB"/>
+        </w:rPr>
+      </w:pPr>
+    </w:p>
+    <w:p>
+      <w:pPr>
+        <w:bidi w:val="0"/>
+        <w:jc w:val="left"/>
+        <w:rPr>
+          <w:rFonts w:ascii="Segoe UI Light" w:hAnsi="Segoe UI Light" w:cs="Segoe UI Light"/>
+          <w:lang w:val="en-GB"/>
+        </w:rPr>
+      </w:pPr>
+    </w:p>
+    <w:p>
+      <w:pPr>
+        <w:bidi w:val="0"/>
+        <w:jc w:val="left"/>
+        <w:rPr>
+          <w:rFonts w:ascii="Segoe UI Light" w:hAnsi="Segoe UI Light" w:cs="Segoe UI Light"/>
+          <w:lang w:val="en-GB"/>
+        </w:rPr>
+      </w:pPr>
+    </w:p>
+    <w:p>
+      <w:pPr>
+        <w:bidi w:val="0"/>
+        <w:jc w:val="left"/>
+        <w:rPr>
+          <w:rFonts w:ascii="Segoe UI Light" w:hAnsi="Segoe UI Light" w:cs="Segoe UI Light"/>
+          <w:lang w:val="en-GB"/>
+        </w:rPr>
+      </w:pPr>
+    </w:p>
+    <w:p>
+      <w:pPr>
+        <w:bidi w:val="0"/>
+        <w:jc w:val="left"/>
+        <w:rPr>
+          <w:rFonts w:ascii="Segoe UI Light" w:hAnsi="Segoe UI Light" w:cs="Segoe UI Light"/>
+          <w:lang w:val="en-GB"/>
+        </w:rPr>
+      </w:pPr>
+    </w:p>
+    <w:p>
+      <w:pPr>
+        <w:bidi w:val="0"/>
+        <w:jc w:val="left"/>
+        <w:rPr>
+          <w:rFonts w:ascii="Segoe UI Light" w:hAnsi="Segoe UI Light" w:cs="Segoe UI Light"/>
+          <w:lang w:val="en-GB"/>
+        </w:rPr>
+      </w:pPr>
+    </w:p>
+    <w:p>
+      <w:pPr>
+        <w:bidi w:val="0"/>
+        <w:jc w:val="left"/>
+        <w:rPr>
+          <w:rFonts w:ascii="Segoe UI Light" w:hAnsi="Segoe UI Light" w:cs="Segoe UI Light"/>
+          <w:lang w:val="en-GB"/>
+        </w:rPr>
+      </w:pPr>
+    </w:p>
+    <w:p>
+      <w:pPr>
+        <w:bidi w:val="0"/>
+        <w:jc w:val="left"/>
+        <w:rPr>
+          <w:rFonts w:ascii="Segoe UI Light" w:hAnsi="Segoe UI Light" w:cs="Segoe UI Light"/>
+          <w:lang w:val="en-GB"/>
+        </w:rPr>
+      </w:pPr>
+    </w:p>
+    <w:p>
+      <w:pPr>
+        <w:bidi w:val="0"/>
+        <w:jc w:val="left"/>
+        <w:rPr>
+          <w:rFonts w:ascii="Segoe UI Light" w:hAnsi="Segoe UI Light" w:cs="Segoe UI Light"/>
+          <w:lang w:val="en-GB"/>
+        </w:rPr>
+      </w:pPr>
+    </w:p>
+    <w:p>
+      <w:pPr>
+        <w:bidi w:val="0"/>
+        <w:jc w:val="left"/>
+        <w:rPr>
+          <w:rFonts w:ascii="Segoe UI Light" w:hAnsi="Segoe UI Light" w:cs="Segoe UI Light"/>
+          <w:lang w:val="en-GB"/>
+        </w:rPr>
+      </w:pPr>
+    </w:p>
+    <w:p>
+      <w:pPr>
+        <w:bidi w:val="0"/>
+        <w:jc w:val="left"/>
+        <w:rPr>
+          <w:rFonts w:ascii="Segoe UI Light" w:hAnsi="Segoe UI Light" w:cs="Segoe UI Light"/>
+          <w:lang w:val="en-GB"/>
+        </w:rPr>
+      </w:pPr>
+    </w:p>
+    <w:p>
+      <w:pPr>
+        <w:bidi w:val="0"/>
+        <w:jc w:val="left"/>
+        <w:rPr>
+          <w:rFonts w:ascii="Segoe UI Light" w:hAnsi="Segoe UI Light" w:cs="Segoe UI Light"/>
+          <w:lang w:val="en-GB"/>
+        </w:rPr>
+      </w:pPr>
+    </w:p>
+    <w:p>
+      <w:pPr>
+        <w:bidi w:val="0"/>
+        <w:jc w:val="left"/>
+        <w:rPr>
+          <w:rFonts w:ascii="Segoe UI Light" w:hAnsi="Segoe UI Light" w:cs="Segoe UI Light"/>
+          <w:lang w:val="en-GB"/>
+        </w:rPr>
+      </w:pPr>
+    </w:p>
+    <w:p>
+      <w:pPr>
+        <w:bidi w:val="0"/>
+        <w:jc w:val="left"/>
+        <w:rPr>
+          <w:rFonts w:ascii="Segoe UI Light" w:hAnsi="Segoe UI Light" w:cs="Segoe UI Light"/>
+          <w:lang w:val="en-GB"/>
+        </w:rPr>
+      </w:pPr>
+    </w:p>
+    <w:p>
+      <w:pPr>
+        <w:bidi w:val="0"/>
+        <w:jc w:val="left"/>
+        <w:rPr>
+          <w:rFonts w:ascii="Segoe UI Light" w:hAnsi="Segoe UI Light" w:cs="Segoe UI Light"/>
+          <w:lang w:val="en-GB"/>
+        </w:rPr>
+      </w:pPr>
+    </w:p>
+    <w:p>
+      <w:pPr>
+        <w:bidi w:val="0"/>
+        <w:jc w:val="left"/>
+        <w:rPr>
+          <w:rFonts w:ascii="Segoe UI Light" w:hAnsi="Segoe UI Light" w:cs="Segoe UI Light"/>
+          <w:lang w:val="en-GB"/>
+        </w:rPr>
+      </w:pPr>
+    </w:p>
+    <w:p>
+      <w:pPr>
+        <w:bidi w:val="0"/>
+        <w:jc w:val="left"/>
+        <w:rPr>
+          <w:rFonts w:ascii="Segoe UI Light" w:hAnsi="Segoe UI Light" w:cs="Segoe UI Light"/>
+          <w:lang w:val="en-GB"/>
+        </w:rPr>
+      </w:pPr>
+    </w:p>
+    <w:p>
+      <w:pPr>
+        <w:bidi w:val="0"/>
+        <w:jc w:val="left"/>
+        <w:rPr>
+          <w:rFonts w:ascii="Segoe UI Light" w:hAnsi="Segoe UI Light" w:cs="Segoe UI Light"/>
+          <w:lang w:val="en-GB"/>
+        </w:rPr>
+      </w:pPr>
+    </w:p>
+    <w:p>
+      <w:pPr>
+        <w:bidi w:val="0"/>
+        <w:jc w:val="left"/>
+        <w:rPr>
+          <w:rFonts w:ascii="Segoe UI Light" w:hAnsi="Segoe UI Light" w:cs="Segoe UI Light"/>
+          <w:lang w:val="en-GB"/>
+        </w:rPr>
+      </w:pPr>
+    </w:p>
+    <w:p>
+      <w:pPr>
+        <w:bidi w:val="0"/>
+        <w:jc w:val="left"/>
+        <w:rPr>
+          <w:rFonts w:ascii="Segoe UI Light" w:hAnsi="Segoe UI Light" w:cs="Segoe UI Light"/>
+          <w:lang w:val="en-GB"/>
+        </w:rPr>
+      </w:pPr>
+    </w:p>
+    <w:p>
+      <w:pPr>
+        <w:bidi w:val="0"/>
+        <w:jc w:val="left"/>
+        <w:rPr>
+          <w:rFonts w:ascii="Segoe UI Light" w:hAnsi="Segoe UI Light" w:cs="Segoe UI Light"/>
+          <w:lang w:val="en-GB"/>
+        </w:rPr>
+      </w:pPr>
+      <w:bookmarkStart w:id="0" w:name="_GoBack"/>
       <w:bookmarkEnd w:id="0"/>
     </w:p>
     <w:p>
       <w:pPr>
         <w:bidi w:val="0"/>
-        <w:ind w:left="1080"/>
-        <w:jc w:val="left"/>
-        <w:rPr>
-          <w:rFonts w:ascii="Segoe UI Light" w:hAnsi="Segoe UI Light" w:cs="Segoe UI Light"/>
-          <w:lang w:val="en-GB"/>
-        </w:rPr>
-      </w:pPr>
-    </w:p>
-    <w:p>
-      <w:pPr>
-        <w:bidi w:val="0"/>
-        <w:ind w:left="1080"/>
-        <w:jc w:val="left"/>
-        <w:rPr>
-          <w:rFonts w:ascii="Segoe UI Light" w:hAnsi="Segoe UI Light" w:cs="Segoe UI Light"/>
-          <w:lang w:val="en-GB"/>
-        </w:rPr>
-      </w:pPr>
-    </w:p>
-    <w:p>
-      <w:pPr>
-        <w:bidi w:val="0"/>
-        <w:ind w:left="1080"/>
-        <w:jc w:val="left"/>
-        <w:rPr>
-          <w:rFonts w:ascii="Segoe UI Light" w:hAnsi="Segoe UI Light" w:cs="Segoe UI Light"/>
-          <w:lang w:val="en-GB"/>
-        </w:rPr>
-      </w:pPr>
-    </w:p>
-    <w:p>
-      <w:pPr>
-        <w:bidi w:val="0"/>
-        <w:ind w:left="1080"/>
-        <w:jc w:val="left"/>
-        <w:rPr>
-          <w:rFonts w:ascii="Segoe UI Light" w:hAnsi="Segoe UI Light" w:cs="Segoe UI Light"/>
-          <w:lang w:val="en-GB"/>
-        </w:rPr>
-      </w:pPr>
-    </w:p>
-    <w:p>
-      <w:pPr>
-        <w:bidi w:val="0"/>
-        <w:ind w:left="1080"/>
-        <w:jc w:val="left"/>
-        <w:rPr>
-          <w:rFonts w:ascii="Segoe UI Light" w:hAnsi="Segoe UI Light" w:cs="Segoe UI Light"/>
-          <w:lang w:val="en-GB"/>
-        </w:rPr>
-      </w:pPr>
-    </w:p>
-    <w:p>
-      <w:pPr>
-        <w:bidi w:val="0"/>
-        <w:ind w:left="1080"/>
-        <w:jc w:val="left"/>
-        <w:rPr>
-          <w:rFonts w:ascii="Segoe UI Light" w:hAnsi="Segoe UI Light" w:cs="Segoe UI Light"/>
-          <w:lang w:val="en-GB"/>
-        </w:rPr>
-      </w:pPr>
-    </w:p>
-    <w:p>
-      <w:pPr>
-        <w:bidi w:val="0"/>
-        <w:jc w:val="left"/>
-        <w:rPr>
-          <w:rFonts w:ascii="Segoe UI Light" w:hAnsi="Segoe UI Light" w:cs="Segoe UI Light"/>
-          <w:lang w:val="en-GB"/>
-        </w:rPr>
-      </w:pPr>
-    </w:p>
-    <w:p>
-      <w:pPr>
-        <w:bidi w:val="0"/>
-        <w:jc w:val="left"/>
-        <w:rPr>
-          <w:rFonts w:ascii="Segoe UI Light" w:hAnsi="Segoe UI Light" w:cs="Segoe UI Light"/>
-          <w:lang w:val="en-GB"/>
-        </w:rPr>
-      </w:pPr>
-    </w:p>
-    <w:p>
-      <w:pPr>
-        <w:bidi w:val="0"/>
-        <w:jc w:val="left"/>
-        <w:rPr>
-          <w:rFonts w:ascii="Segoe UI Light" w:hAnsi="Segoe UI Light" w:cs="Segoe UI Light"/>
-          <w:lang w:val="en-GB"/>
-        </w:rPr>
-      </w:pPr>
-    </w:p>
-    <w:p>
-      <w:pPr>
-        <w:bidi w:val="0"/>
-        <w:jc w:val="left"/>
-        <w:rPr>
-          <w:rFonts w:ascii="Segoe UI Light" w:hAnsi="Segoe UI Light" w:cs="Segoe UI Light"/>
-          <w:lang w:val="en-GB"/>
-        </w:rPr>
-      </w:pPr>
-    </w:p>
-    <w:p>
-      <w:pPr>
-        <w:bidi w:val="0"/>
-        <w:jc w:val="left"/>
-        <w:rPr>
-          <w:rFonts w:ascii="Segoe UI Light" w:hAnsi="Segoe UI Light" w:cs="Segoe UI Light"/>
-          <w:lang w:val="en-GB"/>
-        </w:rPr>
-      </w:pPr>
-    </w:p>
-    <w:p>
-      <w:pPr>
-        <w:bidi w:val="0"/>
-        <w:jc w:val="left"/>
-        <w:rPr>
-          <w:rFonts w:ascii="Segoe UI Light" w:hAnsi="Segoe UI Light" w:cs="Segoe UI Light"/>
-          <w:lang w:val="en-GB"/>
-        </w:rPr>
-      </w:pPr>
-    </w:p>
-    <w:p>
-      <w:pPr>
-        <w:bidi w:val="0"/>
-        <w:jc w:val="left"/>
-        <w:rPr>
-          <w:rFonts w:ascii="Segoe UI Light" w:hAnsi="Segoe UI Light" w:cs="Segoe UI Light"/>
-          <w:lang w:val="en-GB"/>
-        </w:rPr>
-      </w:pPr>
-    </w:p>
-    <w:p>
-      <w:pPr>
-        <w:bidi w:val="0"/>
-        <w:jc w:val="left"/>
-        <w:rPr>
-          <w:rFonts w:ascii="Segoe UI Light" w:hAnsi="Segoe UI Light" w:cs="Segoe UI Light"/>
-          <w:lang w:val="en-GB"/>
-        </w:rPr>
-      </w:pPr>
-    </w:p>
-    <w:p>
-      <w:pPr>
-        <w:bidi w:val="0"/>
-        <w:jc w:val="left"/>
-        <w:rPr>
-          <w:rFonts w:ascii="Segoe UI Light" w:hAnsi="Segoe UI Light" w:cs="Segoe UI Light"/>
-          <w:lang w:val="en-GB"/>
-        </w:rPr>
-      </w:pPr>
-    </w:p>
-    <w:p>
-      <w:pPr>
-        <w:bidi w:val="0"/>
-        <w:jc w:val="left"/>
-        <w:rPr>
-          <w:rFonts w:ascii="Segoe UI Light" w:hAnsi="Segoe UI Light" w:cs="Segoe UI Light"/>
-          <w:lang w:val="en-GB"/>
-        </w:rPr>
-      </w:pPr>
-    </w:p>
-    <w:p>
-      <w:pPr>
-        <w:bidi w:val="0"/>
-        <w:jc w:val="left"/>
-        <w:rPr>
-          <w:rFonts w:ascii="Segoe UI Light" w:hAnsi="Segoe UI Light" w:cs="Segoe UI Light"/>
-          <w:lang w:val="en-GB"/>
-        </w:rPr>
-      </w:pPr>
-    </w:p>
-    <w:p>
-      <w:pPr>
-        <w:bidi w:val="0"/>
-        <w:jc w:val="left"/>
-        <w:rPr>
-          <w:rFonts w:ascii="Segoe UI Light" w:hAnsi="Segoe UI Light" w:cs="Segoe UI Light"/>
-          <w:lang w:val="en-GB"/>
-        </w:rPr>
-      </w:pPr>
-    </w:p>
-    <w:p>
-      <w:pPr>
-        <w:bidi w:val="0"/>
-        <w:jc w:val="left"/>
-        <w:rPr>
-          <w:rFonts w:ascii="Segoe UI Light" w:hAnsi="Segoe UI Light" w:cs="Segoe UI Light"/>
-          <w:lang w:val="en-GB"/>
-        </w:rPr>
-      </w:pPr>
-    </w:p>
-    <w:p>
-      <w:pPr>
-        <w:bidi w:val="0"/>
-        <w:jc w:val="left"/>
-        <w:rPr>
-          <w:rFonts w:ascii="Segoe UI Light" w:hAnsi="Segoe UI Light" w:cs="Segoe UI Light"/>
-          <w:lang w:val="en-GB"/>
-        </w:rPr>
-      </w:pPr>
-    </w:p>
-    <w:p>
-      <w:pPr>
-        <w:bidi w:val="0"/>
-        <w:jc w:val="left"/>
-        <w:rPr>
-          <w:rFonts w:ascii="Segoe UI Light" w:hAnsi="Segoe UI Light" w:cs="Segoe UI Light"/>
-          <w:lang w:val="en-GB"/>
-        </w:rPr>
-      </w:pPr>
-    </w:p>
-    <w:p>
-      <w:pPr>
-        <w:bidi w:val="0"/>
-        <w:jc w:val="left"/>
-        <w:rPr>
-          <w:rFonts w:ascii="Segoe UI Light" w:hAnsi="Segoe UI Light" w:cs="Segoe UI Light"/>
-          <w:lang w:val="en-GB"/>
-        </w:rPr>
-      </w:pPr>
-    </w:p>
-    <w:p>
-      <w:pPr>
-        <w:bidi w:val="0"/>
-        <w:jc w:val="left"/>
-        <w:rPr>
-          <w:rFonts w:ascii="Segoe UI Light" w:hAnsi="Segoe UI Light" w:cs="Segoe UI Light"/>
-          <w:lang w:val="en-GB"/>
-        </w:rPr>
-      </w:pPr>
-    </w:p>
-    <w:p>
-      <w:pPr>
-        <w:bidi w:val="0"/>
-        <w:jc w:val="left"/>
-        <w:rPr>
-          <w:rFonts w:ascii="Segoe UI Light" w:hAnsi="Segoe UI Light" w:cs="Segoe UI Light"/>
-          <w:lang w:val="en-GB"/>
-        </w:rPr>
-      </w:pPr>
-    </w:p>
-    <w:p>
-      <w:pPr>
-        <w:bidi w:val="0"/>
-        <w:jc w:val="left"/>
-        <w:rPr>
-          <w:rFonts w:ascii="Segoe UI Light" w:hAnsi="Segoe UI Light" w:cs="Segoe UI Light"/>
-          <w:lang w:val="en-GB"/>
-        </w:rPr>
-      </w:pPr>
-    </w:p>
-    <w:p>
-      <w:pPr>
-        <w:bidi w:val="0"/>
-        <w:jc w:val="left"/>
-        <w:rPr>
-          <w:rFonts w:ascii="Segoe UI Light" w:hAnsi="Segoe UI Light" w:cs="Segoe UI Light"/>
-          <w:lang w:val="en-GB"/>
-        </w:rPr>
-      </w:pPr>
-    </w:p>
-    <w:p>
-      <w:pPr>
-        <w:bidi w:val="0"/>
-        <w:jc w:val="left"/>
-        <w:rPr>
-          <w:rFonts w:ascii="Segoe UI Light" w:hAnsi="Segoe UI Light" w:cs="Segoe UI Light"/>
-          <w:lang w:val="en-GB"/>
-        </w:rPr>
-      </w:pPr>
-    </w:p>
-    <w:p>
-      <w:pPr>
-        <w:bidi w:val="0"/>
-        <w:jc w:val="left"/>
-        <w:rPr>
-          <w:rFonts w:ascii="Segoe UI Light" w:hAnsi="Segoe UI Light" w:cs="Segoe UI Light"/>
-          <w:lang w:val="en-GB"/>
-        </w:rPr>
-      </w:pPr>
-    </w:p>
-    <w:p>
-      <w:pPr>
-        <w:bidi w:val="0"/>
-        <w:jc w:val="left"/>
-        <w:rPr>
-          <w:rFonts w:ascii="Segoe UI Light" w:hAnsi="Segoe UI Light" w:cs="Segoe UI Light"/>
-          <w:lang w:val="en-GB"/>
-        </w:rPr>
-      </w:pPr>
-    </w:p>
-    <w:p>
-      <w:pPr>
-        <w:bidi w:val="0"/>
-        <w:jc w:val="left"/>
-        <w:rPr>
-          <w:rFonts w:ascii="Segoe UI Light" w:hAnsi="Segoe UI Light" w:cs="Segoe UI Light"/>
-          <w:lang w:val="en-GB"/>
-        </w:rPr>
-      </w:pPr>
-    </w:p>
-    <w:p>
-      <w:pPr>
-        <w:bidi w:val="0"/>
-        <w:jc w:val="left"/>
-        <w:rPr>
-          <w:rFonts w:ascii="Segoe UI Light" w:hAnsi="Segoe UI Light" w:cs="Segoe UI Light"/>
-          <w:lang w:val="en-GB"/>
-        </w:rPr>
-      </w:pPr>
-    </w:p>
-    <w:p>
-      <w:pPr>
-        <w:bidi w:val="0"/>
-        <w:jc w:val="left"/>
-        <w:rPr>
-          <w:rFonts w:ascii="Segoe UI Light" w:hAnsi="Segoe UI Light" w:cs="Segoe UI Light"/>
-          <w:lang w:val="en-GB"/>
-        </w:rPr>
-      </w:pPr>
-    </w:p>
-    <w:p>
-      <w:pPr>
-        <w:bidi w:val="0"/>
-        <w:jc w:val="left"/>
-        <w:rPr>
-          <w:rFonts w:ascii="Segoe UI Light" w:hAnsi="Segoe UI Light" w:cs="Segoe UI Light"/>
-          <w:lang w:val="en-GB"/>
-        </w:rPr>
-      </w:pPr>
-      <w:r>
-        <w:rPr>
-          <w:rFonts w:ascii="Segoe UI Light" w:hAnsi="Segoe UI Light" w:cs="Segoe UI Light"/>
-          <w:lang w:val="en-GB"/>
-        </w:rPr>
+        <w:jc w:val="left"/>
+        <w:rPr>
+          <w:rFonts w:ascii="Segoe UI Light" w:hAnsi="Segoe UI Light" w:cs="Segoe UI Light"/>
+          <w:lang w:val="en-GB"/>
+        </w:rPr>
+      </w:pPr>
+    </w:p>
+    <w:p>
+      <w:pPr>
+        <w:bidi w:val="0"/>
+        <w:jc w:val="left"/>
+        <w:rPr>
+          <w:rFonts w:ascii="Segoe UI Light" w:hAnsi="Segoe UI Light" w:cs="Segoe UI Light"/>
+          <w:lang w:val="en-GB"/>
+        </w:rPr>
+      </w:pPr>
+      <w:r>
+        <w:rPr>
+          <w:rFonts w:ascii="Segoe UI Light" w:hAnsi="Segoe UI Light" w:cs="Segoe UI Light"/>
+          <w:lang w:val="en-GB"/>
+        </w:rPr>
+        <w:lastRenderedPageBreak/>
         <w:t>Second Exercise:</w:t>
       </w:r>
     </w:p>
@@ -923,7 +2321,6 @@
         <w:rPr>
           <w:noProof/>
         </w:rPr>
-        <w:lastRenderedPageBreak/>
         <w:drawing>
           <wp:anchor distT="0" distB="0" distL="114300" distR="114300" simplePos="0" relativeHeight="251658240" behindDoc="0" locked="0" layoutInCell="1" allowOverlap="1" wp14:anchorId="1A41CBDD">
             <wp:simplePos x="0" y="0"/>
@@ -948,7 +2345,7 @@
                     <pic:cNvPicPr/>
                   </pic:nvPicPr>
                   <pic:blipFill rotWithShape="1">
-                    <a:blip r:embed="rId9">
+                    <a:blip r:embed="rId22">
                       <a:extLst>
                         <a:ext uri="{28A0092B-C50C-407E-A947-70E740481C1C}">
                           <a14:useLocalDpi xmlns:a14="http://schemas.microsoft.com/office/drawing/2010/main" val="0"/>
@@ -1021,7 +2418,7 @@
       </w:pPr>
     </w:p>
     <w:sectPr>
-      <w:headerReference w:type="default" r:id="rId10"/>
+      <w:headerReference w:type="default" r:id="rId23"/>
       <w:pgSz w:w="12240" w:h="15840"/>
       <w:pgMar w:top="1440" w:right="1440" w:bottom="1440" w:left="1440" w:header="708" w:footer="708" w:gutter="0"/>
       <w:cols w:space="708"/>
@@ -1133,7 +2530,7 @@
   <w:abstractNum w:abstractNumId="0" w15:restartNumberingAfterBreak="0">
     <w:nsid w:val="769A4789"/>
     <w:multiLevelType w:val="hybridMultilevel"/>
-    <w:tmpl w:val="35987D84"/>
+    <w:tmpl w:val="9ECEDE16"/>
     <w:lvl w:ilvl="0" w:tplc="04090001">
       <w:start w:val="1"/>
       <w:numFmt w:val="bullet"/>
@@ -2027,4 +3424,16 @@
     </a:ext>
   </a:extLst>
 </a:theme>
+</file>
+
+<file path=customXml/item1.xml><?xml version="1.0" encoding="utf-8"?>
+<b:Sources xmlns:b="http://schemas.openxmlformats.org/officeDocument/2006/bibliography" xmlns="http://schemas.openxmlformats.org/officeDocument/2006/bibliography" SelectedStyle="\APASixthEditionOfficeOnline.xsl" StyleName="APA" Version="6"/>
+</file>
+
+<file path=customXml/itemProps1.xml><?xml version="1.0" encoding="utf-8"?>
+<ds:datastoreItem xmlns:ds="http://schemas.openxmlformats.org/officeDocument/2006/customXml" ds:itemID="{ADCF6E15-C7F0-49CD-9B49-BEE045D5DC9D}">
+  <ds:schemaRefs>
+    <ds:schemaRef ds:uri="http://schemas.openxmlformats.org/officeDocument/2006/bibliography"/>
+  </ds:schemaRefs>
+</ds:datastoreItem>
 </file>
</xml_diff>